<commit_message>
changed templates and created html certificates
</commit_message>
<xml_diff>
--- a/BKN_Dokumenten/fr/20231205_LVb Inf/20231205_Sdt_BKN_LVbInf_Einh San_m_f.docx
+++ b/BKN_Dokumenten/fr/20231205_LVb Inf/20231205_Sdt_BKN_LVbInf_Einh San_m_f.docx
@@ -1,6 +1,6 @@
 
 <file path=word/document.xml><?xml version="1.0" encoding="utf-8"?>
-<w:document xmlns:wpc="http://schemas.microsoft.com/office/word/2010/wordprocessingCanvas" xmlns:cx="http://schemas.microsoft.com/office/drawing/2014/chartex" xmlns:cx1="http://schemas.microsoft.com/office/drawing/2015/9/8/chartex" xmlns:cx2="http://schemas.microsoft.com/office/drawing/2015/10/21/chartex" xmlns:cx3="http://schemas.microsoft.com/office/drawing/2016/5/9/chartex" xmlns:cx4="http://schemas.microsoft.com/office/drawing/2016/5/10/chartex" xmlns:cx5="http://schemas.microsoft.com/office/drawing/2016/5/11/chartex" xmlns:cx6="http://schemas.microsoft.com/office/drawing/2016/5/12/chartex" xmlns:cx7="http://schemas.microsoft.com/office/drawing/2016/5/13/chartex" xmlns:cx8="http://schemas.microsoft.com/office/drawing/2016/5/14/chartex" xmlns:mc="http://schemas.openxmlformats.org/markup-compatibility/2006" xmlns:aink="http://schemas.microsoft.com/office/drawing/2016/ink" xmlns:am3d="http://schemas.microsoft.com/office/drawing/2017/model3d" xmlns:o="urn:schemas-microsoft-com:office:office" xmlns:r="http://schemas.openxmlformats.org/officeDocument/2006/relationships" xmlns:m="http://schemas.openxmlformats.org/officeDocument/2006/math" xmlns:v="urn:schemas-microsoft-com:vml" xmlns:wp14="http://schemas.microsoft.com/office/word/2010/wordprocessingDrawing" xmlns:wp="http://schemas.openxmlformats.org/drawingml/2006/wordprocessingDrawing" xmlns:w10="urn:schemas-microsoft-com:office:word" xmlns:w="http://schemas.openxmlformats.org/wordprocessingml/2006/main" xmlns:w14="http://schemas.microsoft.com/office/word/2010/wordml" xmlns:w15="http://schemas.microsoft.com/office/word/2012/wordml" xmlns:w16cex="http://schemas.microsoft.com/office/word/2018/wordml/cex" xmlns:w16cid="http://schemas.microsoft.com/office/word/2016/wordml/cid" xmlns:w16="http://schemas.microsoft.com/office/word/2018/wordml" xmlns:w16sdtdh="http://schemas.microsoft.com/office/word/2020/wordml/sdtdatahash" xmlns:w16se="http://schemas.microsoft.com/office/word/2015/wordml/symex" xmlns:wpg="http://schemas.microsoft.com/office/word/2010/wordprocessingGroup" xmlns:wpi="http://schemas.microsoft.com/office/word/2010/wordprocessingInk" xmlns:wne="http://schemas.microsoft.com/office/word/2006/wordml" xmlns:wps="http://schemas.microsoft.com/office/word/2010/wordprocessingShape" mc:Ignorable="w14 w15 w16se w16cid w16 w16cex w16sdtdh wp14">
+<w:document xmlns:wpc="http://schemas.microsoft.com/office/word/2010/wordprocessingCanvas" xmlns:cx="http://schemas.microsoft.com/office/drawing/2014/chartex" xmlns:cx1="http://schemas.microsoft.com/office/drawing/2015/9/8/chartex" xmlns:cx2="http://schemas.microsoft.com/office/drawing/2015/10/21/chartex" xmlns:cx3="http://schemas.microsoft.com/office/drawing/2016/5/9/chartex" xmlns:cx4="http://schemas.microsoft.com/office/drawing/2016/5/10/chartex" xmlns:cx5="http://schemas.microsoft.com/office/drawing/2016/5/11/chartex" xmlns:cx6="http://schemas.microsoft.com/office/drawing/2016/5/12/chartex" xmlns:cx7="http://schemas.microsoft.com/office/drawing/2016/5/13/chartex" xmlns:cx8="http://schemas.microsoft.com/office/drawing/2016/5/14/chartex" xmlns:mc="http://schemas.openxmlformats.org/markup-compatibility/2006" xmlns:aink="http://schemas.microsoft.com/office/drawing/2016/ink" xmlns:am3d="http://schemas.microsoft.com/office/drawing/2017/model3d" xmlns:o="urn:schemas-microsoft-com:office:office" xmlns:oel="http://schemas.microsoft.com/office/2019/extlst" xmlns:r="http://schemas.openxmlformats.org/officeDocument/2006/relationships" xmlns:m="http://schemas.openxmlformats.org/officeDocument/2006/math" xmlns:v="urn:schemas-microsoft-com:vml" xmlns:wp14="http://schemas.microsoft.com/office/word/2010/wordprocessingDrawing" xmlns:wp="http://schemas.openxmlformats.org/drawingml/2006/wordprocessingDrawing" xmlns:w10="urn:schemas-microsoft-com:office:word" xmlns:w="http://schemas.openxmlformats.org/wordprocessingml/2006/main" xmlns:w14="http://schemas.microsoft.com/office/word/2010/wordml" xmlns:w15="http://schemas.microsoft.com/office/word/2012/wordml" xmlns:w16cex="http://schemas.microsoft.com/office/word/2018/wordml/cex" xmlns:w16cid="http://schemas.microsoft.com/office/word/2016/wordml/cid" xmlns:w16="http://schemas.microsoft.com/office/word/2018/wordml" xmlns:w16du="http://schemas.microsoft.com/office/word/2023/wordml/word16du" xmlns:w16sdtdh="http://schemas.microsoft.com/office/word/2020/wordml/sdtdatahash" xmlns:w16se="http://schemas.microsoft.com/office/word/2015/wordml/symex" xmlns:wpg="http://schemas.microsoft.com/office/word/2010/wordprocessingGroup" xmlns:wpi="http://schemas.microsoft.com/office/word/2010/wordprocessingInk" xmlns:wne="http://schemas.microsoft.com/office/word/2006/wordml" xmlns:wps="http://schemas.microsoft.com/office/word/2010/wordprocessingShape" mc:Ignorable="w14 w15 w16se w16cid w16 w16cex w16sdtdh w16du wp14">
   <w:body>
     <w:p>
       <w:pPr>
@@ -257,7 +257,7 @@
                 <v:stroke joinstyle="miter"/>
                 <v:path gradientshapeok="t" o:connecttype="rect"/>
               </v:shapetype>
-              <v:shape id="Textfeld 4" o:spid="_x0000_s1026" type="#_x0000_t202" style="position:absolute;left:0;text-align:left;margin-left:185.1pt;margin-top:3.65pt;width:69.65pt;height:17.25pt;z-index:-251646464;visibility:visible;mso-wrap-style:square;mso-width-percent:0;mso-height-percent:0;mso-wrap-distance-left:9pt;mso-wrap-distance-top:3.6pt;mso-wrap-distance-right:9pt;mso-wrap-distance-bottom:3.6pt;mso-position-horizontal:absolute;mso-position-horizontal-relative:text;mso-position-vertical:absolute;mso-position-vertical-relative:text;mso-width-percent:0;mso-height-percent:0;mso-width-relative:margin;mso-height-relative:margin;v-text-anchor:top" o:gfxdata="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" stroked="f">
+              <v:shape id="Textfeld 4" o:spid="_x0000_s1026" type="#_x0000_t202" style="position:absolute;left:0;text-align:left;margin-left:185.1pt;margin-top:3.65pt;width:69.65pt;height:17.25pt;z-index:-251646464;visibility:visible;mso-wrap-style:square;mso-width-percent:0;mso-height-percent:0;mso-wrap-distance-left:9pt;mso-wrap-distance-top:3.6pt;mso-wrap-distance-right:9pt;mso-wrap-distance-bottom:3.6pt;mso-position-horizontal:absolute;mso-position-horizontal-relative:text;mso-position-vertical:absolute;mso-position-vertical-relative:text;mso-width-percent:0;mso-height-percent:0;mso-width-relative:margin;mso-height-relative:margin;v-text-anchor:top" o:gfxdata="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" stroked="f">
                 <v:textbox>
                   <w:txbxContent>
                     <w:p>
@@ -536,7 +536,6 @@
         </w:rPr>
       </w:pPr>
       <w:bookmarkStart w:id="0" w:name="_Hlk129676302"/>
-      <w:proofErr w:type="gramStart"/>
       <w:r>
         <w:rPr>
           <w:rFonts w:ascii="Segoe UI" w:hAnsi="Segoe UI" w:cs="Segoe UI"/>
@@ -544,19 +543,22 @@
           <w:szCs w:val="24"/>
           <w:lang w:val="fr-CH"/>
         </w:rPr>
-        <w:t>né</w:t>
+        <w:t>né le xx.xx.xxxx</w:t>
       </w:r>
-      <w:proofErr w:type="gramEnd"/>
-      <w:r>
+    </w:p>
+    <w:p>
+      <w:pPr>
+        <w:tabs>
+          <w:tab w:val="left" w:pos="4253"/>
+        </w:tabs>
+        <w:spacing w:line="240" w:lineRule="auto"/>
         <w:rPr>
           <w:rFonts w:ascii="Segoe UI" w:hAnsi="Segoe UI" w:cs="Segoe UI"/>
           <w:sz w:val="24"/>
           <w:szCs w:val="24"/>
           <w:lang w:val="fr-CH"/>
         </w:rPr>
-        <w:t xml:space="preserve"> le </w:t>
-      </w:r>
-      <w:proofErr w:type="spellStart"/>
+      </w:pPr>
       <w:r>
         <w:rPr>
           <w:rFonts w:ascii="Segoe UI" w:hAnsi="Segoe UI" w:cs="Segoe UI"/>
@@ -564,42 +566,7 @@
           <w:szCs w:val="24"/>
           <w:lang w:val="fr-CH"/>
         </w:rPr>
-        <w:t>xx.xx.xxxx</w:t>
-      </w:r>
-      <w:proofErr w:type="spellEnd"/>
-    </w:p>
-    <w:p>
-      <w:pPr>
-        <w:tabs>
-          <w:tab w:val="left" w:pos="4253"/>
-        </w:tabs>
-        <w:spacing w:line="240" w:lineRule="auto"/>
-        <w:rPr>
-          <w:rFonts w:ascii="Segoe UI" w:hAnsi="Segoe UI" w:cs="Segoe UI"/>
-          <w:sz w:val="24"/>
-          <w:szCs w:val="24"/>
-          <w:lang w:val="fr-CH"/>
-        </w:rPr>
-      </w:pPr>
-      <w:proofErr w:type="gramStart"/>
-      <w:r>
-        <w:rPr>
-          <w:rFonts w:ascii="Segoe UI" w:hAnsi="Segoe UI" w:cs="Segoe UI"/>
-          <w:sz w:val="24"/>
-          <w:szCs w:val="24"/>
-          <w:lang w:val="fr-CH"/>
-        </w:rPr>
-        <w:t>a</w:t>
-      </w:r>
-      <w:proofErr w:type="gramEnd"/>
-      <w:r>
-        <w:rPr>
-          <w:rFonts w:ascii="Segoe UI" w:hAnsi="Segoe UI" w:cs="Segoe UI"/>
-          <w:sz w:val="24"/>
-          <w:szCs w:val="24"/>
-          <w:lang w:val="fr-CH"/>
-        </w:rPr>
-        <w:t xml:space="preserve"> accompli le service militaire suivant</w:t>
+        <w:t>a accompli le service militaire suivant</w:t>
       </w:r>
     </w:p>
     <w:bookmarkEnd w:id="0"/>
@@ -651,20 +618,8 @@
           <w:szCs w:val="24"/>
           <w:lang w:val="fr-CH"/>
         </w:rPr>
-        <w:t xml:space="preserve">Service militaire auprès </w:t>
+        <w:t>Service militaire auprès de:</w:t>
       </w:r>
-      <w:proofErr w:type="gramStart"/>
-      <w:r>
-        <w:rPr>
-          <w:rFonts w:ascii="Segoe UI" w:hAnsi="Segoe UI" w:cs="Segoe UI"/>
-          <w:b/>
-          <w:sz w:val="24"/>
-          <w:szCs w:val="24"/>
-          <w:lang w:val="fr-CH"/>
-        </w:rPr>
-        <w:t>de:</w:t>
-      </w:r>
-      <w:proofErr w:type="gramEnd"/>
       <w:r>
         <w:rPr>
           <w:rFonts w:ascii="Segoe UI" w:hAnsi="Segoe UI" w:cs="Segoe UI"/>
@@ -687,7 +642,6 @@
           <w:lang w:val="fr-CH"/>
         </w:rPr>
       </w:pPr>
-      <w:proofErr w:type="gramStart"/>
       <w:r>
         <w:rPr>
           <w:rFonts w:ascii="Segoe UI" w:hAnsi="Segoe UI" w:cs="Segoe UI"/>
@@ -698,7 +652,6 @@
         </w:rPr>
         <w:t>Période:</w:t>
       </w:r>
-      <w:proofErr w:type="gramEnd"/>
       <w:r>
         <w:rPr>
           <w:rFonts w:ascii="Segoe UI" w:hAnsi="Segoe UI" w:cs="Segoe UI"/>
@@ -739,7 +692,6 @@
         </w:rPr>
         <w:tab/>
       </w:r>
-      <w:proofErr w:type="spellStart"/>
       <w:r>
         <w:rPr>
           <w:rFonts w:ascii="Segoe UI" w:hAnsi="Segoe UI" w:cs="Segoe UI"/>
@@ -747,29 +699,8 @@
           <w:szCs w:val="24"/>
           <w:lang w:val="fr-CH"/>
         </w:rPr>
-        <w:t>xx.xx.xxxx</w:t>
+        <w:t>xx.xx.xxxx – xx.xx.xxxx</w:t>
       </w:r>
-      <w:proofErr w:type="spellEnd"/>
-      <w:r>
-        <w:rPr>
-          <w:rFonts w:ascii="Segoe UI" w:hAnsi="Segoe UI" w:cs="Segoe UI"/>
-          <w:sz w:val="24"/>
-          <w:szCs w:val="24"/>
-          <w:lang w:val="fr-CH"/>
-        </w:rPr>
-        <w:t xml:space="preserve"> – </w:t>
-      </w:r>
-      <w:proofErr w:type="spellStart"/>
-      <w:r>
-        <w:rPr>
-          <w:rFonts w:ascii="Segoe UI" w:hAnsi="Segoe UI" w:cs="Segoe UI"/>
-          <w:sz w:val="24"/>
-          <w:szCs w:val="24"/>
-          <w:lang w:val="fr-CH"/>
-        </w:rPr>
-        <w:t>xx.xx.xxxx</w:t>
-      </w:r>
-      <w:proofErr w:type="spellEnd"/>
     </w:p>
     <w:p>
       <w:pPr>
@@ -803,16 +734,6 @@
           <w:szCs w:val="24"/>
           <w:lang w:val="fr-CH"/>
         </w:rPr>
-        <w:t xml:space="preserve"> </w:t>
-      </w:r>
-      <w:r>
-        <w:rPr>
-          <w:rFonts w:ascii="Segoe UI" w:hAnsi="Segoe UI" w:cs="Segoe UI"/>
-          <w:b/>
-          <w:sz w:val="24"/>
-          <w:szCs w:val="24"/>
-          <w:lang w:val="fr-CH"/>
-        </w:rPr>
         <w:t>:</w:t>
       </w:r>
       <w:r>
@@ -875,7 +796,6 @@
           <w:lang w:val="fr-CH"/>
         </w:rPr>
       </w:pPr>
-      <w:proofErr w:type="gramStart"/>
       <w:r>
         <w:rPr>
           <w:rFonts w:ascii="Segoe UI" w:hAnsi="Segoe UI" w:cs="Segoe UI"/>
@@ -906,7 +826,6 @@
         </w:rPr>
         <w:t>:</w:t>
       </w:r>
-      <w:proofErr w:type="gramEnd"/>
       <w:r>
         <w:rPr>
           <w:rFonts w:ascii="Segoe UI" w:hAnsi="Segoe UI" w:cs="Segoe UI"/>
@@ -1204,20 +1123,8 @@
           <w:lang w:val="fr-CH"/>
         </w:rPr>
         <w:lastRenderedPageBreak/>
-        <w:t xml:space="preserve">Il a acquis les compétences théoriques et pratiques suivantes au cours de son école de </w:t>
+        <w:t>Il a acquis les compétences théoriques et pratiques suivantes au cours de son école de recrues:</w:t>
       </w:r>
-      <w:proofErr w:type="gramStart"/>
-      <w:r>
-        <w:rPr>
-          <w:rFonts w:ascii="Segoe UI" w:hAnsi="Segoe UI" w:cs="Segoe UI"/>
-          <w:color w:val="000000" w:themeColor="text1"/>
-          <w:sz w:val="21"/>
-          <w:szCs w:val="21"/>
-          <w:lang w:val="fr-CH"/>
-        </w:rPr>
-        <w:t>recrues:</w:t>
-      </w:r>
-      <w:proofErr w:type="gramEnd"/>
     </w:p>
     <w:p>
       <w:pPr>
@@ -1273,7 +1180,6 @@
                 <w:color w:val="FFFFFF" w:themeColor="background1"/>
               </w:rPr>
             </w:pPr>
-            <w:proofErr w:type="spellStart"/>
             <w:r>
               <w:rPr>
                 <w:rFonts w:ascii="Segoe UI" w:hAnsi="Segoe UI" w:cs="Segoe UI"/>
@@ -1282,7 +1188,6 @@
               </w:rPr>
               <w:t>Compétences</w:t>
             </w:r>
-            <w:proofErr w:type="spellEnd"/>
           </w:p>
         </w:tc>
         <w:tc>
@@ -1303,52 +1208,14 @@
                 <w:color w:val="FFFFFF" w:themeColor="background1"/>
               </w:rPr>
             </w:pPr>
-            <w:proofErr w:type="spellStart"/>
             <w:r>
               <w:rPr>
                 <w:rFonts w:ascii="Segoe UI" w:hAnsi="Segoe UI" w:cs="Segoe UI"/>
                 <w:b/>
                 <w:color w:val="FFFFFF" w:themeColor="background1"/>
               </w:rPr>
-              <w:t>Contenu</w:t>
+              <w:t>Contenu / champ d'application</w:t>
             </w:r>
-            <w:proofErr w:type="spellEnd"/>
-            <w:r>
-              <w:rPr>
-                <w:rFonts w:ascii="Segoe UI" w:hAnsi="Segoe UI" w:cs="Segoe UI"/>
-                <w:b/>
-                <w:color w:val="FFFFFF" w:themeColor="background1"/>
-              </w:rPr>
-              <w:t xml:space="preserve"> / </w:t>
-            </w:r>
-            <w:proofErr w:type="spellStart"/>
-            <w:r>
-              <w:rPr>
-                <w:rFonts w:ascii="Segoe UI" w:hAnsi="Segoe UI" w:cs="Segoe UI"/>
-                <w:b/>
-                <w:color w:val="FFFFFF" w:themeColor="background1"/>
-              </w:rPr>
-              <w:t>champ</w:t>
-            </w:r>
-            <w:proofErr w:type="spellEnd"/>
-            <w:r>
-              <w:rPr>
-                <w:rFonts w:ascii="Segoe UI" w:hAnsi="Segoe UI" w:cs="Segoe UI"/>
-                <w:b/>
-                <w:color w:val="FFFFFF" w:themeColor="background1"/>
-              </w:rPr>
-              <w:t xml:space="preserve"> </w:t>
-            </w:r>
-            <w:proofErr w:type="spellStart"/>
-            <w:r>
-              <w:rPr>
-                <w:rFonts w:ascii="Segoe UI" w:hAnsi="Segoe UI" w:cs="Segoe UI"/>
-                <w:b/>
-                <w:color w:val="FFFFFF" w:themeColor="background1"/>
-              </w:rPr>
-              <w:t>d'application</w:t>
-            </w:r>
-            <w:proofErr w:type="spellEnd"/>
           </w:p>
         </w:tc>
       </w:tr>
@@ -2219,61 +2086,7 @@
                 <w:color w:val="000000" w:themeColor="text1"/>
                 <w:lang w:val="fr-CH"/>
               </w:rPr>
-              <w:t xml:space="preserve"> Dans le cadre du cours spécialisé pour sanitaire d’unité, il a obtenu le certificat NAEMT Trauma First </w:t>
-            </w:r>
-            <w:proofErr w:type="spellStart"/>
-            <w:r>
-              <w:rPr>
-                <w:rFonts w:ascii="Segoe UI" w:hAnsi="Segoe UI" w:cs="Segoe UI"/>
-                <w:color w:val="000000" w:themeColor="text1"/>
-                <w:lang w:val="fr-CH"/>
-              </w:rPr>
-              <w:t>Responder</w:t>
-            </w:r>
-            <w:proofErr w:type="spellEnd"/>
-            <w:r>
-              <w:rPr>
-                <w:rFonts w:ascii="Segoe UI" w:hAnsi="Segoe UI" w:cs="Segoe UI"/>
-                <w:color w:val="000000" w:themeColor="text1"/>
-                <w:lang w:val="fr-CH"/>
-              </w:rPr>
-              <w:t xml:space="preserve"> (TFR) et a suivi la formation </w:t>
-            </w:r>
-            <w:proofErr w:type="spellStart"/>
-            <w:r>
-              <w:rPr>
-                <w:rFonts w:ascii="Segoe UI" w:hAnsi="Segoe UI" w:cs="Segoe UI"/>
-                <w:color w:val="000000" w:themeColor="text1"/>
-                <w:lang w:val="fr-CH"/>
-              </w:rPr>
-              <w:t>Tactical</w:t>
-            </w:r>
-            <w:proofErr w:type="spellEnd"/>
-            <w:r>
-              <w:rPr>
-                <w:rFonts w:ascii="Segoe UI" w:hAnsi="Segoe UI" w:cs="Segoe UI"/>
-                <w:color w:val="000000" w:themeColor="text1"/>
-                <w:lang w:val="fr-CH"/>
-              </w:rPr>
-              <w:t xml:space="preserve"> Combat </w:t>
-            </w:r>
-            <w:proofErr w:type="spellStart"/>
-            <w:r>
-              <w:rPr>
-                <w:rFonts w:ascii="Segoe UI" w:hAnsi="Segoe UI" w:cs="Segoe UI"/>
-                <w:color w:val="000000" w:themeColor="text1"/>
-                <w:lang w:val="fr-CH"/>
-              </w:rPr>
-              <w:t>Casuality</w:t>
-            </w:r>
-            <w:proofErr w:type="spellEnd"/>
-            <w:r>
-              <w:rPr>
-                <w:rFonts w:ascii="Segoe UI" w:hAnsi="Segoe UI" w:cs="Segoe UI"/>
-                <w:color w:val="000000" w:themeColor="text1"/>
-                <w:lang w:val="fr-CH"/>
-              </w:rPr>
-              <w:t xml:space="preserve"> Care (TCCC) niveau 3.</w:t>
+              <w:t xml:space="preserve"> Dans le cadre du cours spécialisé pour sanitaire d’unité, il a obtenu le certificat NAEMT Trauma First Responder (TFR) et a suivi la formation Tactical Combat Casuality Care (TCCC) niveau 3.</w:t>
             </w:r>
           </w:p>
           <w:p>
@@ -2375,7 +2188,7 @@
 </file>
 
 <file path=word/endnotes.xml><?xml version="1.0" encoding="utf-8"?>
-<w:endnotes xmlns:wpc="http://schemas.microsoft.com/office/word/2010/wordprocessingCanvas" xmlns:cx="http://schemas.microsoft.com/office/drawing/2014/chartex" xmlns:cx1="http://schemas.microsoft.com/office/drawing/2015/9/8/chartex" xmlns:cx2="http://schemas.microsoft.com/office/drawing/2015/10/21/chartex" xmlns:cx3="http://schemas.microsoft.com/office/drawing/2016/5/9/chartex" xmlns:cx4="http://schemas.microsoft.com/office/drawing/2016/5/10/chartex" xmlns:cx5="http://schemas.microsoft.com/office/drawing/2016/5/11/chartex" xmlns:cx6="http://schemas.microsoft.com/office/drawing/2016/5/12/chartex" xmlns:cx7="http://schemas.microsoft.com/office/drawing/2016/5/13/chartex" xmlns:cx8="http://schemas.microsoft.com/office/drawing/2016/5/14/chartex" xmlns:mc="http://schemas.openxmlformats.org/markup-compatibility/2006" xmlns:aink="http://schemas.microsoft.com/office/drawing/2016/ink" xmlns:am3d="http://schemas.microsoft.com/office/drawing/2017/model3d" xmlns:o="urn:schemas-microsoft-com:office:office" xmlns:r="http://schemas.openxmlformats.org/officeDocument/2006/relationships" xmlns:m="http://schemas.openxmlformats.org/officeDocument/2006/math" xmlns:v="urn:schemas-microsoft-com:vml" xmlns:wp14="http://schemas.microsoft.com/office/word/2010/wordprocessingDrawing" xmlns:wp="http://schemas.openxmlformats.org/drawingml/2006/wordprocessingDrawing" xmlns:w10="urn:schemas-microsoft-com:office:word" xmlns:w="http://schemas.openxmlformats.org/wordprocessingml/2006/main" xmlns:w14="http://schemas.microsoft.com/office/word/2010/wordml" xmlns:w15="http://schemas.microsoft.com/office/word/2012/wordml" xmlns:w16cex="http://schemas.microsoft.com/office/word/2018/wordml/cex" xmlns:w16cid="http://schemas.microsoft.com/office/word/2016/wordml/cid" xmlns:w16="http://schemas.microsoft.com/office/word/2018/wordml" xmlns:w16sdtdh="http://schemas.microsoft.com/office/word/2020/wordml/sdtdatahash" xmlns:w16se="http://schemas.microsoft.com/office/word/2015/wordml/symex" xmlns:wpg="http://schemas.microsoft.com/office/word/2010/wordprocessingGroup" xmlns:wpi="http://schemas.microsoft.com/office/word/2010/wordprocessingInk" xmlns:wne="http://schemas.microsoft.com/office/word/2006/wordml" xmlns:wps="http://schemas.microsoft.com/office/word/2010/wordprocessingShape" mc:Ignorable="w14 w15 w16se w16cid w16 w16cex w16sdtdh wp14">
+<w:endnotes xmlns:wpc="http://schemas.microsoft.com/office/word/2010/wordprocessingCanvas" xmlns:cx="http://schemas.microsoft.com/office/drawing/2014/chartex" xmlns:cx1="http://schemas.microsoft.com/office/drawing/2015/9/8/chartex" xmlns:cx2="http://schemas.microsoft.com/office/drawing/2015/10/21/chartex" xmlns:cx3="http://schemas.microsoft.com/office/drawing/2016/5/9/chartex" xmlns:cx4="http://schemas.microsoft.com/office/drawing/2016/5/10/chartex" xmlns:cx5="http://schemas.microsoft.com/office/drawing/2016/5/11/chartex" xmlns:cx6="http://schemas.microsoft.com/office/drawing/2016/5/12/chartex" xmlns:cx7="http://schemas.microsoft.com/office/drawing/2016/5/13/chartex" xmlns:cx8="http://schemas.microsoft.com/office/drawing/2016/5/14/chartex" xmlns:mc="http://schemas.openxmlformats.org/markup-compatibility/2006" xmlns:aink="http://schemas.microsoft.com/office/drawing/2016/ink" xmlns:am3d="http://schemas.microsoft.com/office/drawing/2017/model3d" xmlns:o="urn:schemas-microsoft-com:office:office" xmlns:oel="http://schemas.microsoft.com/office/2019/extlst" xmlns:r="http://schemas.openxmlformats.org/officeDocument/2006/relationships" xmlns:m="http://schemas.openxmlformats.org/officeDocument/2006/math" xmlns:v="urn:schemas-microsoft-com:vml" xmlns:wp14="http://schemas.microsoft.com/office/word/2010/wordprocessingDrawing" xmlns:wp="http://schemas.openxmlformats.org/drawingml/2006/wordprocessingDrawing" xmlns:w10="urn:schemas-microsoft-com:office:word" xmlns:w="http://schemas.openxmlformats.org/wordprocessingml/2006/main" xmlns:w14="http://schemas.microsoft.com/office/word/2010/wordml" xmlns:w15="http://schemas.microsoft.com/office/word/2012/wordml" xmlns:w16cex="http://schemas.microsoft.com/office/word/2018/wordml/cex" xmlns:w16cid="http://schemas.microsoft.com/office/word/2016/wordml/cid" xmlns:w16="http://schemas.microsoft.com/office/word/2018/wordml" xmlns:w16du="http://schemas.microsoft.com/office/word/2023/wordml/word16du" xmlns:w16sdtdh="http://schemas.microsoft.com/office/word/2020/wordml/sdtdatahash" xmlns:w16se="http://schemas.microsoft.com/office/word/2015/wordml/symex" xmlns:wpg="http://schemas.microsoft.com/office/word/2010/wordprocessingGroup" xmlns:wpi="http://schemas.microsoft.com/office/word/2010/wordprocessingInk" xmlns:wne="http://schemas.microsoft.com/office/word/2006/wordml" xmlns:wps="http://schemas.microsoft.com/office/word/2010/wordprocessingShape" mc:Ignorable="w14 w15 w16se w16cid w16 w16cex w16sdtdh w16du wp14">
   <w:endnote w:type="separator" w:id="-1">
     <w:p>
       <w:r>
@@ -2396,7 +2209,7 @@
 </file>
 
 <file path=word/footer1.xml><?xml version="1.0" encoding="utf-8"?>
-<w:ftr xmlns:wpc="http://schemas.microsoft.com/office/word/2010/wordprocessingCanvas" xmlns:cx="http://schemas.microsoft.com/office/drawing/2014/chartex" xmlns:cx1="http://schemas.microsoft.com/office/drawing/2015/9/8/chartex" xmlns:cx2="http://schemas.microsoft.com/office/drawing/2015/10/21/chartex" xmlns:cx3="http://schemas.microsoft.com/office/drawing/2016/5/9/chartex" xmlns:cx4="http://schemas.microsoft.com/office/drawing/2016/5/10/chartex" xmlns:cx5="http://schemas.microsoft.com/office/drawing/2016/5/11/chartex" xmlns:cx6="http://schemas.microsoft.com/office/drawing/2016/5/12/chartex" xmlns:cx7="http://schemas.microsoft.com/office/drawing/2016/5/13/chartex" xmlns:cx8="http://schemas.microsoft.com/office/drawing/2016/5/14/chartex" xmlns:mc="http://schemas.openxmlformats.org/markup-compatibility/2006" xmlns:aink="http://schemas.microsoft.com/office/drawing/2016/ink" xmlns:am3d="http://schemas.microsoft.com/office/drawing/2017/model3d" xmlns:o="urn:schemas-microsoft-com:office:office" xmlns:r="http://schemas.openxmlformats.org/officeDocument/2006/relationships" xmlns:m="http://schemas.openxmlformats.org/officeDocument/2006/math" xmlns:v="urn:schemas-microsoft-com:vml" xmlns:wp14="http://schemas.microsoft.com/office/word/2010/wordprocessingDrawing" xmlns:wp="http://schemas.openxmlformats.org/drawingml/2006/wordprocessingDrawing" xmlns:w10="urn:schemas-microsoft-com:office:word" xmlns:w="http://schemas.openxmlformats.org/wordprocessingml/2006/main" xmlns:w14="http://schemas.microsoft.com/office/word/2010/wordml" xmlns:w15="http://schemas.microsoft.com/office/word/2012/wordml" xmlns:w16cex="http://schemas.microsoft.com/office/word/2018/wordml/cex" xmlns:w16cid="http://schemas.microsoft.com/office/word/2016/wordml/cid" xmlns:w16="http://schemas.microsoft.com/office/word/2018/wordml" xmlns:w16sdtdh="http://schemas.microsoft.com/office/word/2020/wordml/sdtdatahash" xmlns:w16se="http://schemas.microsoft.com/office/word/2015/wordml/symex" xmlns:wpg="http://schemas.microsoft.com/office/word/2010/wordprocessingGroup" xmlns:wpi="http://schemas.microsoft.com/office/word/2010/wordprocessingInk" xmlns:wne="http://schemas.microsoft.com/office/word/2006/wordml" xmlns:wps="http://schemas.microsoft.com/office/word/2010/wordprocessingShape" mc:Ignorable="w14 w15 w16se w16cid w16 w16cex w16sdtdh wp14">
+<w:ftr xmlns:wpc="http://schemas.microsoft.com/office/word/2010/wordprocessingCanvas" xmlns:cx="http://schemas.microsoft.com/office/drawing/2014/chartex" xmlns:cx1="http://schemas.microsoft.com/office/drawing/2015/9/8/chartex" xmlns:cx2="http://schemas.microsoft.com/office/drawing/2015/10/21/chartex" xmlns:cx3="http://schemas.microsoft.com/office/drawing/2016/5/9/chartex" xmlns:cx4="http://schemas.microsoft.com/office/drawing/2016/5/10/chartex" xmlns:cx5="http://schemas.microsoft.com/office/drawing/2016/5/11/chartex" xmlns:cx6="http://schemas.microsoft.com/office/drawing/2016/5/12/chartex" xmlns:cx7="http://schemas.microsoft.com/office/drawing/2016/5/13/chartex" xmlns:cx8="http://schemas.microsoft.com/office/drawing/2016/5/14/chartex" xmlns:mc="http://schemas.openxmlformats.org/markup-compatibility/2006" xmlns:aink="http://schemas.microsoft.com/office/drawing/2016/ink" xmlns:am3d="http://schemas.microsoft.com/office/drawing/2017/model3d" xmlns:o="urn:schemas-microsoft-com:office:office" xmlns:oel="http://schemas.microsoft.com/office/2019/extlst" xmlns:r="http://schemas.openxmlformats.org/officeDocument/2006/relationships" xmlns:m="http://schemas.openxmlformats.org/officeDocument/2006/math" xmlns:v="urn:schemas-microsoft-com:vml" xmlns:wp14="http://schemas.microsoft.com/office/word/2010/wordprocessingDrawing" xmlns:wp="http://schemas.openxmlformats.org/drawingml/2006/wordprocessingDrawing" xmlns:w10="urn:schemas-microsoft-com:office:word" xmlns:w="http://schemas.openxmlformats.org/wordprocessingml/2006/main" xmlns:w14="http://schemas.microsoft.com/office/word/2010/wordml" xmlns:w15="http://schemas.microsoft.com/office/word/2012/wordml" xmlns:w16cex="http://schemas.microsoft.com/office/word/2018/wordml/cex" xmlns:w16cid="http://schemas.microsoft.com/office/word/2016/wordml/cid" xmlns:w16="http://schemas.microsoft.com/office/word/2018/wordml" xmlns:w16du="http://schemas.microsoft.com/office/word/2023/wordml/word16du" xmlns:w16sdtdh="http://schemas.microsoft.com/office/word/2020/wordml/sdtdatahash" xmlns:w16se="http://schemas.microsoft.com/office/word/2015/wordml/symex" xmlns:wpg="http://schemas.microsoft.com/office/word/2010/wordprocessingGroup" xmlns:wpi="http://schemas.microsoft.com/office/word/2010/wordprocessingInk" xmlns:wne="http://schemas.microsoft.com/office/word/2006/wordml" xmlns:wps="http://schemas.microsoft.com/office/word/2010/wordprocessingShape" mc:Ignorable="w14 w15 w16se w16cid w16 w16cex w16sdtdh w16du wp14">
   <w:p>
     <w:pPr>
       <w:pStyle w:val="Platzhalter"/>
@@ -2411,7 +2224,7 @@
 </file>
 
 <file path=word/footer2.xml><?xml version="1.0" encoding="utf-8"?>
-<w:ftr xmlns:wpc="http://schemas.microsoft.com/office/word/2010/wordprocessingCanvas" xmlns:cx="http://schemas.microsoft.com/office/drawing/2014/chartex" xmlns:cx1="http://schemas.microsoft.com/office/drawing/2015/9/8/chartex" xmlns:cx2="http://schemas.microsoft.com/office/drawing/2015/10/21/chartex" xmlns:cx3="http://schemas.microsoft.com/office/drawing/2016/5/9/chartex" xmlns:cx4="http://schemas.microsoft.com/office/drawing/2016/5/10/chartex" xmlns:cx5="http://schemas.microsoft.com/office/drawing/2016/5/11/chartex" xmlns:cx6="http://schemas.microsoft.com/office/drawing/2016/5/12/chartex" xmlns:cx7="http://schemas.microsoft.com/office/drawing/2016/5/13/chartex" xmlns:cx8="http://schemas.microsoft.com/office/drawing/2016/5/14/chartex" xmlns:mc="http://schemas.openxmlformats.org/markup-compatibility/2006" xmlns:aink="http://schemas.microsoft.com/office/drawing/2016/ink" xmlns:am3d="http://schemas.microsoft.com/office/drawing/2017/model3d" xmlns:o="urn:schemas-microsoft-com:office:office" xmlns:r="http://schemas.openxmlformats.org/officeDocument/2006/relationships" xmlns:m="http://schemas.openxmlformats.org/officeDocument/2006/math" xmlns:v="urn:schemas-microsoft-com:vml" xmlns:wp14="http://schemas.microsoft.com/office/word/2010/wordprocessingDrawing" xmlns:wp="http://schemas.openxmlformats.org/drawingml/2006/wordprocessingDrawing" xmlns:w10="urn:schemas-microsoft-com:office:word" xmlns:w="http://schemas.openxmlformats.org/wordprocessingml/2006/main" xmlns:w14="http://schemas.microsoft.com/office/word/2010/wordml" xmlns:w15="http://schemas.microsoft.com/office/word/2012/wordml" xmlns:w16cex="http://schemas.microsoft.com/office/word/2018/wordml/cex" xmlns:w16cid="http://schemas.microsoft.com/office/word/2016/wordml/cid" xmlns:w16="http://schemas.microsoft.com/office/word/2018/wordml" xmlns:w16sdtdh="http://schemas.microsoft.com/office/word/2020/wordml/sdtdatahash" xmlns:w16se="http://schemas.microsoft.com/office/word/2015/wordml/symex" xmlns:wpg="http://schemas.microsoft.com/office/word/2010/wordprocessingGroup" xmlns:wpi="http://schemas.microsoft.com/office/word/2010/wordprocessingInk" xmlns:wne="http://schemas.microsoft.com/office/word/2006/wordml" xmlns:wps="http://schemas.microsoft.com/office/word/2010/wordprocessingShape" mc:Ignorable="w14 w15 w16se w16cid w16 w16cex w16sdtdh wp14">
+<w:ftr xmlns:wpc="http://schemas.microsoft.com/office/word/2010/wordprocessingCanvas" xmlns:cx="http://schemas.microsoft.com/office/drawing/2014/chartex" xmlns:cx1="http://schemas.microsoft.com/office/drawing/2015/9/8/chartex" xmlns:cx2="http://schemas.microsoft.com/office/drawing/2015/10/21/chartex" xmlns:cx3="http://schemas.microsoft.com/office/drawing/2016/5/9/chartex" xmlns:cx4="http://schemas.microsoft.com/office/drawing/2016/5/10/chartex" xmlns:cx5="http://schemas.microsoft.com/office/drawing/2016/5/11/chartex" xmlns:cx6="http://schemas.microsoft.com/office/drawing/2016/5/12/chartex" xmlns:cx7="http://schemas.microsoft.com/office/drawing/2016/5/13/chartex" xmlns:cx8="http://schemas.microsoft.com/office/drawing/2016/5/14/chartex" xmlns:mc="http://schemas.openxmlformats.org/markup-compatibility/2006" xmlns:aink="http://schemas.microsoft.com/office/drawing/2016/ink" xmlns:am3d="http://schemas.microsoft.com/office/drawing/2017/model3d" xmlns:o="urn:schemas-microsoft-com:office:office" xmlns:oel="http://schemas.microsoft.com/office/2019/extlst" xmlns:r="http://schemas.openxmlformats.org/officeDocument/2006/relationships" xmlns:m="http://schemas.openxmlformats.org/officeDocument/2006/math" xmlns:v="urn:schemas-microsoft-com:vml" xmlns:wp14="http://schemas.microsoft.com/office/word/2010/wordprocessingDrawing" xmlns:wp="http://schemas.openxmlformats.org/drawingml/2006/wordprocessingDrawing" xmlns:w10="urn:schemas-microsoft-com:office:word" xmlns:w="http://schemas.openxmlformats.org/wordprocessingml/2006/main" xmlns:w14="http://schemas.microsoft.com/office/word/2010/wordml" xmlns:w15="http://schemas.microsoft.com/office/word/2012/wordml" xmlns:w16cex="http://schemas.microsoft.com/office/word/2018/wordml/cex" xmlns:w16cid="http://schemas.microsoft.com/office/word/2016/wordml/cid" xmlns:w16="http://schemas.microsoft.com/office/word/2018/wordml" xmlns:w16du="http://schemas.microsoft.com/office/word/2023/wordml/word16du" xmlns:w16sdtdh="http://schemas.microsoft.com/office/word/2020/wordml/sdtdatahash" xmlns:w16se="http://schemas.microsoft.com/office/word/2015/wordml/symex" xmlns:wpg="http://schemas.microsoft.com/office/word/2010/wordprocessingGroup" xmlns:wpi="http://schemas.microsoft.com/office/word/2010/wordprocessingInk" xmlns:wne="http://schemas.microsoft.com/office/word/2006/wordml" xmlns:wps="http://schemas.microsoft.com/office/word/2010/wordprocessingShape" mc:Ignorable="w14 w15 w16se w16cid w16 w16cex w16sdtdh w16du wp14">
   <w:tbl>
     <w:tblPr>
       <w:tblW w:w="9435" w:type="dxa"/>
@@ -2483,7 +2296,7 @@
 </file>
 
 <file path=word/footnotes.xml><?xml version="1.0" encoding="utf-8"?>
-<w:footnotes xmlns:wpc="http://schemas.microsoft.com/office/word/2010/wordprocessingCanvas" xmlns:cx="http://schemas.microsoft.com/office/drawing/2014/chartex" xmlns:cx1="http://schemas.microsoft.com/office/drawing/2015/9/8/chartex" xmlns:cx2="http://schemas.microsoft.com/office/drawing/2015/10/21/chartex" xmlns:cx3="http://schemas.microsoft.com/office/drawing/2016/5/9/chartex" xmlns:cx4="http://schemas.microsoft.com/office/drawing/2016/5/10/chartex" xmlns:cx5="http://schemas.microsoft.com/office/drawing/2016/5/11/chartex" xmlns:cx6="http://schemas.microsoft.com/office/drawing/2016/5/12/chartex" xmlns:cx7="http://schemas.microsoft.com/office/drawing/2016/5/13/chartex" xmlns:cx8="http://schemas.microsoft.com/office/drawing/2016/5/14/chartex" xmlns:mc="http://schemas.openxmlformats.org/markup-compatibility/2006" xmlns:aink="http://schemas.microsoft.com/office/drawing/2016/ink" xmlns:am3d="http://schemas.microsoft.com/office/drawing/2017/model3d" xmlns:o="urn:schemas-microsoft-com:office:office" xmlns:r="http://schemas.openxmlformats.org/officeDocument/2006/relationships" xmlns:m="http://schemas.openxmlformats.org/officeDocument/2006/math" xmlns:v="urn:schemas-microsoft-com:vml" xmlns:wp14="http://schemas.microsoft.com/office/word/2010/wordprocessingDrawing" xmlns:wp="http://schemas.openxmlformats.org/drawingml/2006/wordprocessingDrawing" xmlns:w10="urn:schemas-microsoft-com:office:word" xmlns:w="http://schemas.openxmlformats.org/wordprocessingml/2006/main" xmlns:w14="http://schemas.microsoft.com/office/word/2010/wordml" xmlns:w15="http://schemas.microsoft.com/office/word/2012/wordml" xmlns:w16cex="http://schemas.microsoft.com/office/word/2018/wordml/cex" xmlns:w16cid="http://schemas.microsoft.com/office/word/2016/wordml/cid" xmlns:w16="http://schemas.microsoft.com/office/word/2018/wordml" xmlns:w16sdtdh="http://schemas.microsoft.com/office/word/2020/wordml/sdtdatahash" xmlns:w16se="http://schemas.microsoft.com/office/word/2015/wordml/symex" xmlns:wpg="http://schemas.microsoft.com/office/word/2010/wordprocessingGroup" xmlns:wpi="http://schemas.microsoft.com/office/word/2010/wordprocessingInk" xmlns:wne="http://schemas.microsoft.com/office/word/2006/wordml" xmlns:wps="http://schemas.microsoft.com/office/word/2010/wordprocessingShape" mc:Ignorable="w14 w15 w16se w16cid w16 w16cex w16sdtdh wp14">
+<w:footnotes xmlns:wpc="http://schemas.microsoft.com/office/word/2010/wordprocessingCanvas" xmlns:cx="http://schemas.microsoft.com/office/drawing/2014/chartex" xmlns:cx1="http://schemas.microsoft.com/office/drawing/2015/9/8/chartex" xmlns:cx2="http://schemas.microsoft.com/office/drawing/2015/10/21/chartex" xmlns:cx3="http://schemas.microsoft.com/office/drawing/2016/5/9/chartex" xmlns:cx4="http://schemas.microsoft.com/office/drawing/2016/5/10/chartex" xmlns:cx5="http://schemas.microsoft.com/office/drawing/2016/5/11/chartex" xmlns:cx6="http://schemas.microsoft.com/office/drawing/2016/5/12/chartex" xmlns:cx7="http://schemas.microsoft.com/office/drawing/2016/5/13/chartex" xmlns:cx8="http://schemas.microsoft.com/office/drawing/2016/5/14/chartex" xmlns:mc="http://schemas.openxmlformats.org/markup-compatibility/2006" xmlns:aink="http://schemas.microsoft.com/office/drawing/2016/ink" xmlns:am3d="http://schemas.microsoft.com/office/drawing/2017/model3d" xmlns:o="urn:schemas-microsoft-com:office:office" xmlns:oel="http://schemas.microsoft.com/office/2019/extlst" xmlns:r="http://schemas.openxmlformats.org/officeDocument/2006/relationships" xmlns:m="http://schemas.openxmlformats.org/officeDocument/2006/math" xmlns:v="urn:schemas-microsoft-com:vml" xmlns:wp14="http://schemas.microsoft.com/office/word/2010/wordprocessingDrawing" xmlns:wp="http://schemas.openxmlformats.org/drawingml/2006/wordprocessingDrawing" xmlns:w10="urn:schemas-microsoft-com:office:word" xmlns:w="http://schemas.openxmlformats.org/wordprocessingml/2006/main" xmlns:w14="http://schemas.microsoft.com/office/word/2010/wordml" xmlns:w15="http://schemas.microsoft.com/office/word/2012/wordml" xmlns:w16cex="http://schemas.microsoft.com/office/word/2018/wordml/cex" xmlns:w16cid="http://schemas.microsoft.com/office/word/2016/wordml/cid" xmlns:w16="http://schemas.microsoft.com/office/word/2018/wordml" xmlns:w16du="http://schemas.microsoft.com/office/word/2023/wordml/word16du" xmlns:w16sdtdh="http://schemas.microsoft.com/office/word/2020/wordml/sdtdatahash" xmlns:w16se="http://schemas.microsoft.com/office/word/2015/wordml/symex" xmlns:wpg="http://schemas.microsoft.com/office/word/2010/wordprocessingGroup" xmlns:wpi="http://schemas.microsoft.com/office/word/2010/wordprocessingInk" xmlns:wne="http://schemas.microsoft.com/office/word/2006/wordml" xmlns:wps="http://schemas.microsoft.com/office/word/2010/wordprocessingShape" mc:Ignorable="w14 w15 w16se w16cid w16 w16cex w16sdtdh w16du wp14">
   <w:footnote w:type="separator" w:id="-1">
     <w:p>
       <w:r>
@@ -2504,7 +2317,7 @@
 </file>
 
 <file path=word/header1.xml><?xml version="1.0" encoding="utf-8"?>
-<w:hdr xmlns:wpc="http://schemas.microsoft.com/office/word/2010/wordprocessingCanvas" xmlns:cx="http://schemas.microsoft.com/office/drawing/2014/chartex" xmlns:cx1="http://schemas.microsoft.com/office/drawing/2015/9/8/chartex" xmlns:cx2="http://schemas.microsoft.com/office/drawing/2015/10/21/chartex" xmlns:cx3="http://schemas.microsoft.com/office/drawing/2016/5/9/chartex" xmlns:cx4="http://schemas.microsoft.com/office/drawing/2016/5/10/chartex" xmlns:cx5="http://schemas.microsoft.com/office/drawing/2016/5/11/chartex" xmlns:cx6="http://schemas.microsoft.com/office/drawing/2016/5/12/chartex" xmlns:cx7="http://schemas.microsoft.com/office/drawing/2016/5/13/chartex" xmlns:cx8="http://schemas.microsoft.com/office/drawing/2016/5/14/chartex" xmlns:mc="http://schemas.openxmlformats.org/markup-compatibility/2006" xmlns:aink="http://schemas.microsoft.com/office/drawing/2016/ink" xmlns:am3d="http://schemas.microsoft.com/office/drawing/2017/model3d" xmlns:o="urn:schemas-microsoft-com:office:office" xmlns:r="http://schemas.openxmlformats.org/officeDocument/2006/relationships" xmlns:m="http://schemas.openxmlformats.org/officeDocument/2006/math" xmlns:v="urn:schemas-microsoft-com:vml" xmlns:wp14="http://schemas.microsoft.com/office/word/2010/wordprocessingDrawing" xmlns:wp="http://schemas.openxmlformats.org/drawingml/2006/wordprocessingDrawing" xmlns:w10="urn:schemas-microsoft-com:office:word" xmlns:w="http://schemas.openxmlformats.org/wordprocessingml/2006/main" xmlns:w14="http://schemas.microsoft.com/office/word/2010/wordml" xmlns:w15="http://schemas.microsoft.com/office/word/2012/wordml" xmlns:w16cex="http://schemas.microsoft.com/office/word/2018/wordml/cex" xmlns:w16cid="http://schemas.microsoft.com/office/word/2016/wordml/cid" xmlns:w16="http://schemas.microsoft.com/office/word/2018/wordml" xmlns:w16sdtdh="http://schemas.microsoft.com/office/word/2020/wordml/sdtdatahash" xmlns:w16se="http://schemas.microsoft.com/office/word/2015/wordml/symex" xmlns:wpg="http://schemas.microsoft.com/office/word/2010/wordprocessingGroup" xmlns:wpi="http://schemas.microsoft.com/office/word/2010/wordprocessingInk" xmlns:wne="http://schemas.microsoft.com/office/word/2006/wordml" xmlns:wps="http://schemas.microsoft.com/office/word/2010/wordprocessingShape" mc:Ignorable="w14 w15 w16se w16cid w16 w16cex w16sdtdh wp14">
+<w:hdr xmlns:wpc="http://schemas.microsoft.com/office/word/2010/wordprocessingCanvas" xmlns:cx="http://schemas.microsoft.com/office/drawing/2014/chartex" xmlns:cx1="http://schemas.microsoft.com/office/drawing/2015/9/8/chartex" xmlns:cx2="http://schemas.microsoft.com/office/drawing/2015/10/21/chartex" xmlns:cx3="http://schemas.microsoft.com/office/drawing/2016/5/9/chartex" xmlns:cx4="http://schemas.microsoft.com/office/drawing/2016/5/10/chartex" xmlns:cx5="http://schemas.microsoft.com/office/drawing/2016/5/11/chartex" xmlns:cx6="http://schemas.microsoft.com/office/drawing/2016/5/12/chartex" xmlns:cx7="http://schemas.microsoft.com/office/drawing/2016/5/13/chartex" xmlns:cx8="http://schemas.microsoft.com/office/drawing/2016/5/14/chartex" xmlns:mc="http://schemas.openxmlformats.org/markup-compatibility/2006" xmlns:aink="http://schemas.microsoft.com/office/drawing/2016/ink" xmlns:am3d="http://schemas.microsoft.com/office/drawing/2017/model3d" xmlns:o="urn:schemas-microsoft-com:office:office" xmlns:oel="http://schemas.microsoft.com/office/2019/extlst" xmlns:r="http://schemas.openxmlformats.org/officeDocument/2006/relationships" xmlns:m="http://schemas.openxmlformats.org/officeDocument/2006/math" xmlns:v="urn:schemas-microsoft-com:vml" xmlns:wp14="http://schemas.microsoft.com/office/word/2010/wordprocessingDrawing" xmlns:wp="http://schemas.openxmlformats.org/drawingml/2006/wordprocessingDrawing" xmlns:w10="urn:schemas-microsoft-com:office:word" xmlns:w="http://schemas.openxmlformats.org/wordprocessingml/2006/main" xmlns:w14="http://schemas.microsoft.com/office/word/2010/wordml" xmlns:w15="http://schemas.microsoft.com/office/word/2012/wordml" xmlns:w16cex="http://schemas.microsoft.com/office/word/2018/wordml/cex" xmlns:w16cid="http://schemas.microsoft.com/office/word/2016/wordml/cid" xmlns:w16="http://schemas.microsoft.com/office/word/2018/wordml" xmlns:w16du="http://schemas.microsoft.com/office/word/2023/wordml/word16du" xmlns:w16sdtdh="http://schemas.microsoft.com/office/word/2020/wordml/sdtdatahash" xmlns:w16se="http://schemas.microsoft.com/office/word/2015/wordml/symex" xmlns:wpg="http://schemas.microsoft.com/office/word/2010/wordprocessingGroup" xmlns:wpi="http://schemas.microsoft.com/office/word/2010/wordprocessingInk" xmlns:wne="http://schemas.microsoft.com/office/word/2006/wordml" xmlns:wps="http://schemas.microsoft.com/office/word/2010/wordprocessingShape" mc:Ignorable="w14 w15 w16se w16cid w16 w16cex w16sdtdh w16du wp14">
   <w:p>
     <w:pPr>
       <w:pStyle w:val="Platzhalter"/>
@@ -2522,7 +2335,7 @@
 </file>
 
 <file path=word/numbering.xml><?xml version="1.0" encoding="utf-8"?>
-<w:numbering xmlns:wpc="http://schemas.microsoft.com/office/word/2010/wordprocessingCanvas" xmlns:cx="http://schemas.microsoft.com/office/drawing/2014/chartex" xmlns:cx1="http://schemas.microsoft.com/office/drawing/2015/9/8/chartex" xmlns:cx2="http://schemas.microsoft.com/office/drawing/2015/10/21/chartex" xmlns:cx3="http://schemas.microsoft.com/office/drawing/2016/5/9/chartex" xmlns:cx4="http://schemas.microsoft.com/office/drawing/2016/5/10/chartex" xmlns:cx5="http://schemas.microsoft.com/office/drawing/2016/5/11/chartex" xmlns:cx6="http://schemas.microsoft.com/office/drawing/2016/5/12/chartex" xmlns:cx7="http://schemas.microsoft.com/office/drawing/2016/5/13/chartex" xmlns:cx8="http://schemas.microsoft.com/office/drawing/2016/5/14/chartex" xmlns:mc="http://schemas.openxmlformats.org/markup-compatibility/2006" xmlns:aink="http://schemas.microsoft.com/office/drawing/2016/ink" xmlns:am3d="http://schemas.microsoft.com/office/drawing/2017/model3d" xmlns:o="urn:schemas-microsoft-com:office:office" xmlns:r="http://schemas.openxmlformats.org/officeDocument/2006/relationships" xmlns:m="http://schemas.openxmlformats.org/officeDocument/2006/math" xmlns:v="urn:schemas-microsoft-com:vml" xmlns:wp14="http://schemas.microsoft.com/office/word/2010/wordprocessingDrawing" xmlns:wp="http://schemas.openxmlformats.org/drawingml/2006/wordprocessingDrawing" xmlns:w10="urn:schemas-microsoft-com:office:word" xmlns:w="http://schemas.openxmlformats.org/wordprocessingml/2006/main" xmlns:w14="http://schemas.microsoft.com/office/word/2010/wordml" xmlns:w15="http://schemas.microsoft.com/office/word/2012/wordml" xmlns:w16cex="http://schemas.microsoft.com/office/word/2018/wordml/cex" xmlns:w16cid="http://schemas.microsoft.com/office/word/2016/wordml/cid" xmlns:w16="http://schemas.microsoft.com/office/word/2018/wordml" xmlns:w16sdtdh="http://schemas.microsoft.com/office/word/2020/wordml/sdtdatahash" xmlns:w16se="http://schemas.microsoft.com/office/word/2015/wordml/symex" xmlns:wpg="http://schemas.microsoft.com/office/word/2010/wordprocessingGroup" xmlns:wpi="http://schemas.microsoft.com/office/word/2010/wordprocessingInk" xmlns:wne="http://schemas.microsoft.com/office/word/2006/wordml" xmlns:wps="http://schemas.microsoft.com/office/word/2010/wordprocessingShape" mc:Ignorable="w14 w15 w16se w16cid w16 w16cex w16sdtdh wp14">
+<w:numbering xmlns:wpc="http://schemas.microsoft.com/office/word/2010/wordprocessingCanvas" xmlns:cx="http://schemas.microsoft.com/office/drawing/2014/chartex" xmlns:cx1="http://schemas.microsoft.com/office/drawing/2015/9/8/chartex" xmlns:cx2="http://schemas.microsoft.com/office/drawing/2015/10/21/chartex" xmlns:cx3="http://schemas.microsoft.com/office/drawing/2016/5/9/chartex" xmlns:cx4="http://schemas.microsoft.com/office/drawing/2016/5/10/chartex" xmlns:cx5="http://schemas.microsoft.com/office/drawing/2016/5/11/chartex" xmlns:cx6="http://schemas.microsoft.com/office/drawing/2016/5/12/chartex" xmlns:cx7="http://schemas.microsoft.com/office/drawing/2016/5/13/chartex" xmlns:cx8="http://schemas.microsoft.com/office/drawing/2016/5/14/chartex" xmlns:mc="http://schemas.openxmlformats.org/markup-compatibility/2006" xmlns:aink="http://schemas.microsoft.com/office/drawing/2016/ink" xmlns:am3d="http://schemas.microsoft.com/office/drawing/2017/model3d" xmlns:o="urn:schemas-microsoft-com:office:office" xmlns:oel="http://schemas.microsoft.com/office/2019/extlst" xmlns:r="http://schemas.openxmlformats.org/officeDocument/2006/relationships" xmlns:m="http://schemas.openxmlformats.org/officeDocument/2006/math" xmlns:v="urn:schemas-microsoft-com:vml" xmlns:wp14="http://schemas.microsoft.com/office/word/2010/wordprocessingDrawing" xmlns:wp="http://schemas.openxmlformats.org/drawingml/2006/wordprocessingDrawing" xmlns:w10="urn:schemas-microsoft-com:office:word" xmlns:w="http://schemas.openxmlformats.org/wordprocessingml/2006/main" xmlns:w14="http://schemas.microsoft.com/office/word/2010/wordml" xmlns:w15="http://schemas.microsoft.com/office/word/2012/wordml" xmlns:w16cex="http://schemas.microsoft.com/office/word/2018/wordml/cex" xmlns:w16cid="http://schemas.microsoft.com/office/word/2016/wordml/cid" xmlns:w16="http://schemas.microsoft.com/office/word/2018/wordml" xmlns:w16du="http://schemas.microsoft.com/office/word/2023/wordml/word16du" xmlns:w16sdtdh="http://schemas.microsoft.com/office/word/2020/wordml/sdtdatahash" xmlns:w16se="http://schemas.microsoft.com/office/word/2015/wordml/symex" xmlns:wpg="http://schemas.microsoft.com/office/word/2010/wordprocessingGroup" xmlns:wpi="http://schemas.microsoft.com/office/word/2010/wordprocessingInk" xmlns:wne="http://schemas.microsoft.com/office/word/2006/wordml" xmlns:wps="http://schemas.microsoft.com/office/word/2010/wordprocessingShape" mc:Ignorable="w14 w15 w16se w16cid w16 w16cex w16sdtdh w16du wp14">
   <w:abstractNum w:abstractNumId="0" w15:restartNumberingAfterBreak="0">
     <w:nsid w:val="FFFFFF7C"/>
     <w:multiLevelType w:val="singleLevel"/>
@@ -4785,107 +4598,107 @@
       </w:rPr>
     </w:lvl>
   </w:abstractNum>
-  <w:num w:numId="1">
+  <w:num w:numId="1" w16cid:durableId="1614088599">
     <w:abstractNumId w:val="26"/>
   </w:num>
-  <w:num w:numId="2">
+  <w:num w:numId="2" w16cid:durableId="570042273">
     <w:abstractNumId w:val="19"/>
   </w:num>
-  <w:num w:numId="3">
+  <w:num w:numId="3" w16cid:durableId="1618174735">
     <w:abstractNumId w:val="28"/>
   </w:num>
-  <w:num w:numId="4">
+  <w:num w:numId="4" w16cid:durableId="678654644">
     <w:abstractNumId w:val="22"/>
   </w:num>
-  <w:num w:numId="5">
+  <w:num w:numId="5" w16cid:durableId="737289888">
     <w:abstractNumId w:val="9"/>
   </w:num>
-  <w:num w:numId="6">
+  <w:num w:numId="6" w16cid:durableId="1485703852">
     <w:abstractNumId w:val="7"/>
   </w:num>
-  <w:num w:numId="7">
+  <w:num w:numId="7" w16cid:durableId="975334589">
     <w:abstractNumId w:val="6"/>
   </w:num>
-  <w:num w:numId="8">
+  <w:num w:numId="8" w16cid:durableId="1807579263">
     <w:abstractNumId w:val="5"/>
   </w:num>
-  <w:num w:numId="9">
+  <w:num w:numId="9" w16cid:durableId="907690149">
     <w:abstractNumId w:val="4"/>
   </w:num>
-  <w:num w:numId="10">
+  <w:num w:numId="10" w16cid:durableId="1279021302">
     <w:abstractNumId w:val="8"/>
   </w:num>
-  <w:num w:numId="11">
+  <w:num w:numId="11" w16cid:durableId="290285113">
     <w:abstractNumId w:val="3"/>
   </w:num>
-  <w:num w:numId="12">
+  <w:num w:numId="12" w16cid:durableId="653950608">
     <w:abstractNumId w:val="2"/>
   </w:num>
-  <w:num w:numId="13">
+  <w:num w:numId="13" w16cid:durableId="1647005254">
     <w:abstractNumId w:val="1"/>
   </w:num>
-  <w:num w:numId="14">
+  <w:num w:numId="14" w16cid:durableId="1169783807">
     <w:abstractNumId w:val="0"/>
   </w:num>
-  <w:num w:numId="15">
+  <w:num w:numId="15" w16cid:durableId="1166749409">
     <w:abstractNumId w:val="25"/>
   </w:num>
-  <w:num w:numId="16">
+  <w:num w:numId="16" w16cid:durableId="134949965">
     <w:abstractNumId w:val="29"/>
   </w:num>
-  <w:num w:numId="17">
+  <w:num w:numId="17" w16cid:durableId="1278411377">
     <w:abstractNumId w:val="13"/>
   </w:num>
-  <w:num w:numId="18">
+  <w:num w:numId="18" w16cid:durableId="1045789501">
     <w:abstractNumId w:val="23"/>
   </w:num>
-  <w:num w:numId="19">
+  <w:num w:numId="19" w16cid:durableId="2064936569">
     <w:abstractNumId w:val="10"/>
   </w:num>
-  <w:num w:numId="20">
+  <w:num w:numId="20" w16cid:durableId="754939795">
     <w:abstractNumId w:val="14"/>
   </w:num>
-  <w:num w:numId="21">
+  <w:num w:numId="21" w16cid:durableId="608044665">
     <w:abstractNumId w:val="18"/>
   </w:num>
-  <w:num w:numId="22">
+  <w:num w:numId="22" w16cid:durableId="211384331">
     <w:abstractNumId w:val="12"/>
   </w:num>
-  <w:num w:numId="23">
+  <w:num w:numId="23" w16cid:durableId="1159270125">
     <w:abstractNumId w:val="15"/>
   </w:num>
-  <w:num w:numId="24">
+  <w:num w:numId="24" w16cid:durableId="911037359">
     <w:abstractNumId w:val="21"/>
   </w:num>
-  <w:num w:numId="25">
+  <w:num w:numId="25" w16cid:durableId="1280337568">
     <w:abstractNumId w:val="11"/>
   </w:num>
-  <w:num w:numId="26">
+  <w:num w:numId="26" w16cid:durableId="2042167487">
     <w:abstractNumId w:val="20"/>
   </w:num>
-  <w:num w:numId="27">
+  <w:num w:numId="27" w16cid:durableId="1556770471">
     <w:abstractNumId w:val="27"/>
   </w:num>
-  <w:num w:numId="28">
+  <w:num w:numId="28" w16cid:durableId="1846632389">
     <w:abstractNumId w:val="16"/>
   </w:num>
-  <w:num w:numId="29">
+  <w:num w:numId="29" w16cid:durableId="477721674">
     <w:abstractNumId w:val="24"/>
   </w:num>
-  <w:num w:numId="30">
+  <w:num w:numId="30" w16cid:durableId="1543981902">
     <w:abstractNumId w:val="17"/>
   </w:num>
-  <w:num w:numId="31">
+  <w:num w:numId="31" w16cid:durableId="1060707965">
     <w:abstractNumId w:val="31"/>
   </w:num>
-  <w:num w:numId="32">
+  <w:num w:numId="32" w16cid:durableId="563104024">
     <w:abstractNumId w:val="30"/>
   </w:num>
 </w:numbering>
 </file>
 
 <file path=word/styles.xml><?xml version="1.0" encoding="utf-8"?>
-<w:styles xmlns:mc="http://schemas.openxmlformats.org/markup-compatibility/2006" xmlns:r="http://schemas.openxmlformats.org/officeDocument/2006/relationships" xmlns:w="http://schemas.openxmlformats.org/wordprocessingml/2006/main" xmlns:w14="http://schemas.microsoft.com/office/word/2010/wordml" xmlns:w15="http://schemas.microsoft.com/office/word/2012/wordml" xmlns:w16cex="http://schemas.microsoft.com/office/word/2018/wordml/cex" xmlns:w16cid="http://schemas.microsoft.com/office/word/2016/wordml/cid" xmlns:w16="http://schemas.microsoft.com/office/word/2018/wordml" xmlns:w16sdtdh="http://schemas.microsoft.com/office/word/2020/wordml/sdtdatahash" xmlns:w16se="http://schemas.microsoft.com/office/word/2015/wordml/symex" mc:Ignorable="w14 w15 w16se w16cid w16 w16cex w16sdtdh">
+<w:styles xmlns:mc="http://schemas.openxmlformats.org/markup-compatibility/2006" xmlns:r="http://schemas.openxmlformats.org/officeDocument/2006/relationships" xmlns:w="http://schemas.openxmlformats.org/wordprocessingml/2006/main" xmlns:w14="http://schemas.microsoft.com/office/word/2010/wordml" xmlns:w15="http://schemas.microsoft.com/office/word/2012/wordml" xmlns:w16cex="http://schemas.microsoft.com/office/word/2018/wordml/cex" xmlns:w16cid="http://schemas.microsoft.com/office/word/2016/wordml/cid" xmlns:w16="http://schemas.microsoft.com/office/word/2018/wordml" xmlns:w16du="http://schemas.microsoft.com/office/word/2023/wordml/word16du" xmlns:w16sdtdh="http://schemas.microsoft.com/office/word/2020/wordml/sdtdatahash" xmlns:w16se="http://schemas.microsoft.com/office/word/2015/wordml/symex" mc:Ignorable="w14 w15 w16se w16cid w16 w16cex w16sdtdh w16du">
   <w:docDefaults>
     <w:rPrDefault>
       <w:rPr>
@@ -5856,25 +5669,16 @@
 </file>
 
 <file path=customXml/item1.xml><?xml version="1.0" encoding="utf-8"?>
-<b:Sources xmlns:b="http://schemas.openxmlformats.org/officeDocument/2006/bibliography" xmlns="http://schemas.openxmlformats.org/officeDocument/2006/bibliography" SelectedStyle="\APA.XSL" StyleName="APA"/>
-</file>
-
-<file path=customXml/item2.xml><?xml version="1.0" encoding="utf-8"?>
 <p:properties xmlns:p="http://schemas.microsoft.com/office/2006/metadata/properties" xmlns:xsi="http://www.w3.org/2001/XMLSchema-instance" xmlns:pc="http://schemas.microsoft.com/office/infopath/2007/PartnerControls">
   <documentManagement/>
 </p:properties>
 </file>
 
-<file path=customXml/item3.xml><?xml version="1.0" encoding="utf-8"?>
-<?mso-contentType ?>
-<FormTemplates xmlns="http://schemas.microsoft.com/sharepoint/v3/contenttype/forms">
-  <Display>DocumentLibraryForm</Display>
-  <Edit>DocumentLibraryForm</Edit>
-  <New>DocumentLibraryForm</New>
-</FormTemplates>
+<file path=customXml/item2.xml><?xml version="1.0" encoding="utf-8"?>
+<b:Sources xmlns:b="http://schemas.openxmlformats.org/officeDocument/2006/bibliography" xmlns="http://schemas.openxmlformats.org/officeDocument/2006/bibliography" SelectedStyle="\APA.XSL" StyleName="APA"/>
 </file>
 
-<file path=customXml/item4.xml><?xml version="1.0" encoding="utf-8"?>
+<file path=customXml/item3.xml><?xml version="1.0" encoding="utf-8"?>
 <ct:contentTypeSchema xmlns:ct="http://schemas.microsoft.com/office/2006/metadata/contentType" xmlns:ma="http://schemas.microsoft.com/office/2006/metadata/properties/metaAttributes" ct:_="" ma:_="" ma:contentTypeName="Dokument" ma:contentTypeID="0x0101005A84B846623D4D4B81579DF38D8E5D0B" ma:contentTypeVersion="0" ma:contentTypeDescription="Ein neues Dokument erstellen." ma:contentTypeScope="" ma:versionID="4de71d7ee837d4175a9a37b42a1d04ff">
   <xsd:schema xmlns:xsd="http://www.w3.org/2001/XMLSchema" xmlns:xs="http://www.w3.org/2001/XMLSchema" xmlns:p="http://schemas.microsoft.com/office/2006/metadata/properties" targetNamespace="http://schemas.microsoft.com/office/2006/metadata/properties" ma:root="true" ma:fieldsID="b4f5dc90cf06628c3b90945c8266c24d">
     <xsd:element name="properties">
@@ -5988,7 +5792,25 @@
 </ct:contentTypeSchema>
 </file>
 
+<file path=customXml/item4.xml><?xml version="1.0" encoding="utf-8"?>
+<?mso-contentType ?>
+<FormTemplates xmlns="http://schemas.microsoft.com/sharepoint/v3/contenttype/forms">
+  <Display>DocumentLibraryForm</Display>
+  <Edit>DocumentLibraryForm</Edit>
+  <New>DocumentLibraryForm</New>
+</FormTemplates>
+</file>
+
 <file path=customXml/itemProps1.xml><?xml version="1.0" encoding="utf-8"?>
+<ds:datastoreItem xmlns:ds="http://schemas.openxmlformats.org/officeDocument/2006/customXml" ds:itemID="{B4476EF2-144B-4B12-832C-6FB44FE6E39E}">
+  <ds:schemaRefs>
+    <ds:schemaRef ds:uri="http://schemas.microsoft.com/office/2006/metadata/properties"/>
+    <ds:schemaRef ds:uri="http://schemas.microsoft.com/office/infopath/2007/PartnerControls"/>
+  </ds:schemaRefs>
+</ds:datastoreItem>
+</file>
+
+<file path=customXml/itemProps2.xml><?xml version="1.0" encoding="utf-8"?>
 <ds:datastoreItem xmlns:ds="http://schemas.openxmlformats.org/officeDocument/2006/customXml" ds:itemID="{48F220A8-E115-4BF2-9610-AD8FCF83C9F2}">
   <ds:schemaRefs>
     <ds:schemaRef ds:uri="http://schemas.openxmlformats.org/officeDocument/2006/bibliography"/>
@@ -5996,30 +5818,7 @@
 </ds:datastoreItem>
 </file>
 
-<file path=customXml/itemProps2.xml><?xml version="1.0" encoding="utf-8"?>
-<ds:datastoreItem xmlns:ds="http://schemas.openxmlformats.org/officeDocument/2006/customXml" ds:itemID="{B4476EF2-144B-4B12-832C-6FB44FE6E39E}">
-  <ds:schemaRefs>
-    <ds:schemaRef ds:uri="http://purl.org/dc/dcmitype/"/>
-    <ds:schemaRef ds:uri="http://purl.org/dc/elements/1.1/"/>
-    <ds:schemaRef ds:uri="http://schemas.microsoft.com/office/2006/documentManagement/types"/>
-    <ds:schemaRef ds:uri="http://purl.org/dc/terms/"/>
-    <ds:schemaRef ds:uri="http://schemas.openxmlformats.org/package/2006/metadata/core-properties"/>
-    <ds:schemaRef ds:uri="http://schemas.microsoft.com/office/2006/metadata/properties"/>
-    <ds:schemaRef ds:uri="http://schemas.microsoft.com/office/infopath/2007/PartnerControls"/>
-    <ds:schemaRef ds:uri="http://www.w3.org/XML/1998/namespace"/>
-  </ds:schemaRefs>
-</ds:datastoreItem>
-</file>
-
 <file path=customXml/itemProps3.xml><?xml version="1.0" encoding="utf-8"?>
-<ds:datastoreItem xmlns:ds="http://schemas.openxmlformats.org/officeDocument/2006/customXml" ds:itemID="{8F622C33-13DD-4DE8-8274-C7C79167C8E1}">
-  <ds:schemaRefs>
-    <ds:schemaRef ds:uri="http://schemas.microsoft.com/sharepoint/v3/contenttype/forms"/>
-  </ds:schemaRefs>
-</ds:datastoreItem>
-</file>
-
-<file path=customXml/itemProps4.xml><?xml version="1.0" encoding="utf-8"?>
 <ds:datastoreItem xmlns:ds="http://schemas.openxmlformats.org/officeDocument/2006/customXml" ds:itemID="{095D599C-71BB-4819-8BAA-D13FD7D0C067}">
   <ds:schemaRefs>
     <ds:schemaRef ds:uri="http://schemas.microsoft.com/office/2006/metadata/contentType"/>
@@ -6033,4 +5832,12 @@
     <ds:schemaRef ds:uri="http://schemas.microsoft.com/office/infopath/2007/PartnerControls"/>
   </ds:schemaRefs>
 </ds:datastoreItem>
+</file>
+
+<file path=customXml/itemProps4.xml><?xml version="1.0" encoding="utf-8"?>
+<ds:datastoreItem xmlns:ds="http://schemas.openxmlformats.org/officeDocument/2006/customXml" ds:itemID="{8F622C33-13DD-4DE8-8274-C7C79167C8E1}">
+  <ds:schemaRefs>
+    <ds:schemaRef ds:uri="http://schemas.microsoft.com/sharepoint/v3/contenttype/forms"/>
+  </ds:schemaRefs>
+</ds:datastoreItem>
 </file>
</xml_diff>